<commit_message>
endereço de ip nome ra e data
</commit_message>
<xml_diff>
--- a/atividade_introducao/dados do usuario.docx
+++ b/atividade_introducao/dados do usuario.docx
@@ -9,13 +9,90 @@
     </w:p>
     <w:p>
       <w:r>
+        <w:rPr>
+          <w:noProof/>
+        </w:rPr>
+        <w:drawing>
+          <wp:anchor distT="0" distB="0" distL="114300" distR="114300" simplePos="0" relativeHeight="251658240" behindDoc="1" locked="0" layoutInCell="1" allowOverlap="1" wp14:anchorId="459F613B" wp14:editId="7147BBB7">
+            <wp:simplePos x="0" y="0"/>
+            <wp:positionH relativeFrom="column">
+              <wp:posOffset>-554355</wp:posOffset>
+            </wp:positionH>
+            <wp:positionV relativeFrom="paragraph">
+              <wp:posOffset>414020</wp:posOffset>
+            </wp:positionV>
+            <wp:extent cx="6517005" cy="3952875"/>
+            <wp:effectExtent l="0" t="0" r="0" b="9525"/>
+            <wp:wrapTight wrapText="bothSides">
+              <wp:wrapPolygon edited="0">
+                <wp:start x="0" y="0"/>
+                <wp:lineTo x="0" y="21548"/>
+                <wp:lineTo x="21531" y="21548"/>
+                <wp:lineTo x="21531" y="0"/>
+                <wp:lineTo x="0" y="0"/>
+              </wp:wrapPolygon>
+            </wp:wrapTight>
+            <wp:docPr id="1" name="Imagem 1"/>
+            <wp:cNvGraphicFramePr>
+              <a:graphicFrameLocks xmlns:a="http://schemas.openxmlformats.org/drawingml/2006/main" noChangeAspect="1"/>
+            </wp:cNvGraphicFramePr>
+            <a:graphic xmlns:a="http://schemas.openxmlformats.org/drawingml/2006/main">
+              <a:graphicData uri="http://schemas.openxmlformats.org/drawingml/2006/picture">
+                <pic:pic xmlns:pic="http://schemas.openxmlformats.org/drawingml/2006/picture">
+                  <pic:nvPicPr>
+                    <pic:cNvPr id="1" name=""/>
+                    <pic:cNvPicPr/>
+                  </pic:nvPicPr>
+                  <pic:blipFill>
+                    <a:blip r:embed="rId4">
+                      <a:extLst>
+                        <a:ext uri="{28A0092B-C50C-407E-A947-70E740481C1C}">
+                          <a14:useLocalDpi xmlns:a14="http://schemas.microsoft.com/office/drawing/2010/main" val="0"/>
+                        </a:ext>
+                      </a:extLst>
+                    </a:blip>
+                    <a:stretch>
+                      <a:fillRect/>
+                    </a:stretch>
+                  </pic:blipFill>
+                  <pic:spPr>
+                    <a:xfrm>
+                      <a:off x="0" y="0"/>
+                      <a:ext cx="6517005" cy="3952875"/>
+                    </a:xfrm>
+                    <a:prstGeom prst="rect">
+                      <a:avLst/>
+                    </a:prstGeom>
+                  </pic:spPr>
+                </pic:pic>
+              </a:graphicData>
+            </a:graphic>
+            <wp14:sizeRelH relativeFrom="margin">
+              <wp14:pctWidth>0</wp14:pctWidth>
+            </wp14:sizeRelH>
+            <wp14:sizeRelV relativeFrom="margin">
+              <wp14:pctHeight>0</wp14:pctHeight>
+            </wp14:sizeRelV>
+          </wp:anchor>
+        </w:drawing>
+      </w:r>
+      <w:r>
         <w:t xml:space="preserve">RA: </w:t>
       </w:r>
       <w:r>
         <w:t>1460682123016</w:t>
       </w:r>
     </w:p>
-    <w:p/>
+    <w:p>
+      <w:pPr>
+        <w:jc w:val="center"/>
+      </w:pPr>
+    </w:p>
+    <w:p>
+      <w:pPr>
+        <w:jc w:val="center"/>
+      </w:pPr>
+    </w:p>
     <w:sectPr>
       <w:pgSz w:w="11906" w:h="16838"/>
       <w:pgMar w:top="1417" w:right="1701" w:bottom="1417" w:left="1701" w:header="708" w:footer="708" w:gutter="0"/>

</xml_diff>

<commit_message>
Print dos programas instalados
</commit_message>
<xml_diff>
--- a/atividade_introducao/dados do usuario.docx
+++ b/atividade_introducao/dados do usuario.docx
@@ -44,7 +44,7 @@
                     <pic:cNvPicPr/>
                   </pic:nvPicPr>
                   <pic:blipFill>
-                    <a:blip r:embed="rId4">
+                    <a:blip r:embed="rId6">
                       <a:extLst>
                         <a:ext uri="{28A0092B-C50C-407E-A947-70E740481C1C}">
                           <a14:useLocalDpi xmlns:a14="http://schemas.microsoft.com/office/drawing/2010/main" val="0"/>
@@ -92,6 +92,79 @@
       <w:pPr>
         <w:jc w:val="center"/>
       </w:pPr>
+      <w:r>
+        <w:drawing>
+          <wp:anchor distT="0" distB="0" distL="114300" distR="114300" simplePos="0" relativeHeight="251659264" behindDoc="1" locked="0" layoutInCell="1" allowOverlap="1" wp14:anchorId="448203C0" wp14:editId="4C51F355">
+            <wp:simplePos x="0" y="0"/>
+            <wp:positionH relativeFrom="column">
+              <wp:posOffset>-613410</wp:posOffset>
+            </wp:positionH>
+            <wp:positionV relativeFrom="paragraph">
+              <wp:posOffset>179705</wp:posOffset>
+            </wp:positionV>
+            <wp:extent cx="6515100" cy="3686175"/>
+            <wp:effectExtent l="0" t="0" r="0" b="9525"/>
+            <wp:wrapTight wrapText="bothSides">
+              <wp:wrapPolygon edited="0">
+                <wp:start x="0" y="0"/>
+                <wp:lineTo x="0" y="21544"/>
+                <wp:lineTo x="21537" y="21544"/>
+                <wp:lineTo x="21537" y="0"/>
+                <wp:lineTo x="0" y="0"/>
+              </wp:wrapPolygon>
+            </wp:wrapTight>
+            <wp:docPr id="3" name="Imagem 3"/>
+            <wp:cNvGraphicFramePr>
+              <a:graphicFrameLocks xmlns:a="http://schemas.openxmlformats.org/drawingml/2006/main" noChangeAspect="1"/>
+            </wp:cNvGraphicFramePr>
+            <a:graphic xmlns:a="http://schemas.openxmlformats.org/drawingml/2006/main">
+              <a:graphicData uri="http://schemas.openxmlformats.org/drawingml/2006/picture">
+                <pic:pic xmlns:pic="http://schemas.openxmlformats.org/drawingml/2006/picture">
+                  <pic:nvPicPr>
+                    <pic:cNvPr id="1" name=""/>
+                    <pic:cNvPicPr/>
+                  </pic:nvPicPr>
+                  <pic:blipFill>
+                    <a:blip r:embed="rId7">
+                      <a:extLst>
+                        <a:ext uri="{28A0092B-C50C-407E-A947-70E740481C1C}">
+                          <a14:useLocalDpi xmlns:a14="http://schemas.microsoft.com/office/drawing/2010/main" val="0"/>
+                        </a:ext>
+                      </a:extLst>
+                    </a:blip>
+                    <a:stretch>
+                      <a:fillRect/>
+                    </a:stretch>
+                  </pic:blipFill>
+                  <pic:spPr>
+                    <a:xfrm>
+                      <a:off x="0" y="0"/>
+                      <a:ext cx="6515100" cy="3686175"/>
+                    </a:xfrm>
+                    <a:prstGeom prst="rect">
+                      <a:avLst/>
+                    </a:prstGeom>
+                  </pic:spPr>
+                </pic:pic>
+              </a:graphicData>
+            </a:graphic>
+            <wp14:sizeRelH relativeFrom="margin">
+              <wp14:pctWidth>0</wp14:pctWidth>
+            </wp14:sizeRelH>
+            <wp14:sizeRelV relativeFrom="margin">
+              <wp14:pctHeight>0</wp14:pctHeight>
+            </wp14:sizeRelV>
+          </wp:anchor>
+        </w:drawing>
+      </w:r>
+      <w:r>
+        <w:tab/>
+      </w:r>
+    </w:p>
+    <w:p>
+      <w:pPr>
+        <w:jc w:val="center"/>
+      </w:pPr>
     </w:p>
     <w:sectPr>
       <w:pgSz w:w="11906" w:h="16838"/>
@@ -101,6 +174,56 @@
     </w:sectPr>
   </w:body>
 </w:document>
+</file>
+
+<file path=word/endnotes.xml><?xml version="1.0" encoding="utf-8"?>
+<w:endnotes xmlns:wpc="http://schemas.microsoft.com/office/word/2010/wordprocessingCanvas" xmlns:cx="http://schemas.microsoft.com/office/drawing/2014/chartex" xmlns:cx1="http://schemas.microsoft.com/office/drawing/2015/9/8/chartex" xmlns:cx2="http://schemas.microsoft.com/office/drawing/2015/10/21/chartex" xmlns:cx3="http://schemas.microsoft.com/office/drawing/2016/5/9/chartex" xmlns:cx4="http://schemas.microsoft.com/office/drawing/2016/5/10/chartex" xmlns:cx5="http://schemas.microsoft.com/office/drawing/2016/5/11/chartex" xmlns:cx6="http://schemas.microsoft.com/office/drawing/2016/5/12/chartex" xmlns:cx7="http://schemas.microsoft.com/office/drawing/2016/5/13/chartex" xmlns:cx8="http://schemas.microsoft.com/office/drawing/2016/5/14/chartex" xmlns:mc="http://schemas.openxmlformats.org/markup-compatibility/2006" xmlns:aink="http://schemas.microsoft.com/office/drawing/2016/ink" xmlns:am3d="http://schemas.microsoft.com/office/drawing/2017/model3d" xmlns:o="urn:schemas-microsoft-com:office:office" xmlns:r="http://schemas.openxmlformats.org/officeDocument/2006/relationships" xmlns:m="http://schemas.openxmlformats.org/officeDocument/2006/math" xmlns:v="urn:schemas-microsoft-com:vml" xmlns:wp14="http://schemas.microsoft.com/office/word/2010/wordprocessingDrawing" xmlns:wp="http://schemas.openxmlformats.org/drawingml/2006/wordprocessingDrawing" xmlns:w10="urn:schemas-microsoft-com:office:word" xmlns:w="http://schemas.openxmlformats.org/wordprocessingml/2006/main" xmlns:w14="http://schemas.microsoft.com/office/word/2010/wordml" xmlns:w15="http://schemas.microsoft.com/office/word/2012/wordml" xmlns:w16cex="http://schemas.microsoft.com/office/word/2018/wordml/cex" xmlns:w16cid="http://schemas.microsoft.com/office/word/2016/wordml/cid" xmlns:w16="http://schemas.microsoft.com/office/word/2018/wordml" xmlns:w16sdtdh="http://schemas.microsoft.com/office/word/2020/wordml/sdtdatahash" xmlns:w16se="http://schemas.microsoft.com/office/word/2015/wordml/symex" xmlns:wpg="http://schemas.microsoft.com/office/word/2010/wordprocessingGroup" xmlns:wpi="http://schemas.microsoft.com/office/word/2010/wordprocessingInk" xmlns:wne="http://schemas.microsoft.com/office/word/2006/wordml" xmlns:wps="http://schemas.microsoft.com/office/word/2010/wordprocessingShape" mc:Ignorable="w14 w15 w16se w16cid w16 w16cex w16sdtdh wp14">
+  <w:endnote w:type="separator" w:id="-1">
+    <w:p>
+      <w:pPr>
+        <w:spacing w:after="0" w:line="240" w:lineRule="auto"/>
+      </w:pPr>
+      <w:r>
+        <w:separator/>
+      </w:r>
+    </w:p>
+  </w:endnote>
+  <w:endnote w:type="continuationSeparator" w:id="0">
+    <w:p>
+      <w:pPr>
+        <w:spacing w:after="0" w:line="240" w:lineRule="auto"/>
+      </w:pPr>
+      <w:r>
+        <w:continuationSeparator/>
+      </w:r>
+    </w:p>
+  </w:endnote>
+</w:endnotes>
+</file>
+
+<file path=word/footnotes.xml><?xml version="1.0" encoding="utf-8"?>
+<w:footnotes xmlns:wpc="http://schemas.microsoft.com/office/word/2010/wordprocessingCanvas" xmlns:cx="http://schemas.microsoft.com/office/drawing/2014/chartex" xmlns:cx1="http://schemas.microsoft.com/office/drawing/2015/9/8/chartex" xmlns:cx2="http://schemas.microsoft.com/office/drawing/2015/10/21/chartex" xmlns:cx3="http://schemas.microsoft.com/office/drawing/2016/5/9/chartex" xmlns:cx4="http://schemas.microsoft.com/office/drawing/2016/5/10/chartex" xmlns:cx5="http://schemas.microsoft.com/office/drawing/2016/5/11/chartex" xmlns:cx6="http://schemas.microsoft.com/office/drawing/2016/5/12/chartex" xmlns:cx7="http://schemas.microsoft.com/office/drawing/2016/5/13/chartex" xmlns:cx8="http://schemas.microsoft.com/office/drawing/2016/5/14/chartex" xmlns:mc="http://schemas.openxmlformats.org/markup-compatibility/2006" xmlns:aink="http://schemas.microsoft.com/office/drawing/2016/ink" xmlns:am3d="http://schemas.microsoft.com/office/drawing/2017/model3d" xmlns:o="urn:schemas-microsoft-com:office:office" xmlns:r="http://schemas.openxmlformats.org/officeDocument/2006/relationships" xmlns:m="http://schemas.openxmlformats.org/officeDocument/2006/math" xmlns:v="urn:schemas-microsoft-com:vml" xmlns:wp14="http://schemas.microsoft.com/office/word/2010/wordprocessingDrawing" xmlns:wp="http://schemas.openxmlformats.org/drawingml/2006/wordprocessingDrawing" xmlns:w10="urn:schemas-microsoft-com:office:word" xmlns:w="http://schemas.openxmlformats.org/wordprocessingml/2006/main" xmlns:w14="http://schemas.microsoft.com/office/word/2010/wordml" xmlns:w15="http://schemas.microsoft.com/office/word/2012/wordml" xmlns:w16cex="http://schemas.microsoft.com/office/word/2018/wordml/cex" xmlns:w16cid="http://schemas.microsoft.com/office/word/2016/wordml/cid" xmlns:w16="http://schemas.microsoft.com/office/word/2018/wordml" xmlns:w16sdtdh="http://schemas.microsoft.com/office/word/2020/wordml/sdtdatahash" xmlns:w16se="http://schemas.microsoft.com/office/word/2015/wordml/symex" xmlns:wpg="http://schemas.microsoft.com/office/word/2010/wordprocessingGroup" xmlns:wpi="http://schemas.microsoft.com/office/word/2010/wordprocessingInk" xmlns:wne="http://schemas.microsoft.com/office/word/2006/wordml" xmlns:wps="http://schemas.microsoft.com/office/word/2010/wordprocessingShape" mc:Ignorable="w14 w15 w16se w16cid w16 w16cex w16sdtdh wp14">
+  <w:footnote w:type="separator" w:id="-1">
+    <w:p>
+      <w:pPr>
+        <w:spacing w:after="0" w:line="240" w:lineRule="auto"/>
+      </w:pPr>
+      <w:r>
+        <w:separator/>
+      </w:r>
+    </w:p>
+  </w:footnote>
+  <w:footnote w:type="continuationSeparator" w:id="0">
+    <w:p>
+      <w:pPr>
+        <w:spacing w:after="0" w:line="240" w:lineRule="auto"/>
+      </w:pPr>
+      <w:r>
+        <w:continuationSeparator/>
+      </w:r>
+    </w:p>
+  </w:footnote>
+</w:footnotes>
 </file>
 
 <file path=word/styles.xml><?xml version="1.0" encoding="utf-8"?>
@@ -529,6 +652,50 @@
     <w:semiHidden/>
     <w:unhideWhenUsed/>
   </w:style>
+  <w:style w:type="paragraph" w:styleId="Cabealho">
+    <w:name w:val="header"/>
+    <w:basedOn w:val="Normal"/>
+    <w:link w:val="CabealhoChar"/>
+    <w:uiPriority w:val="99"/>
+    <w:unhideWhenUsed/>
+    <w:rsid w:val="007C64A2"/>
+    <w:pPr>
+      <w:tabs>
+        <w:tab w:val="center" w:pos="4252"/>
+        <w:tab w:val="right" w:pos="8504"/>
+      </w:tabs>
+      <w:spacing w:after="0" w:line="240" w:lineRule="auto"/>
+    </w:pPr>
+  </w:style>
+  <w:style w:type="character" w:customStyle="1" w:styleId="CabealhoChar">
+    <w:name w:val="Cabeçalho Char"/>
+    <w:basedOn w:val="Fontepargpadro"/>
+    <w:link w:val="Cabealho"/>
+    <w:uiPriority w:val="99"/>
+    <w:rsid w:val="007C64A2"/>
+  </w:style>
+  <w:style w:type="paragraph" w:styleId="Rodap">
+    <w:name w:val="footer"/>
+    <w:basedOn w:val="Normal"/>
+    <w:link w:val="RodapChar"/>
+    <w:uiPriority w:val="99"/>
+    <w:unhideWhenUsed/>
+    <w:rsid w:val="007C64A2"/>
+    <w:pPr>
+      <w:tabs>
+        <w:tab w:val="center" w:pos="4252"/>
+        <w:tab w:val="right" w:pos="8504"/>
+      </w:tabs>
+      <w:spacing w:after="0" w:line="240" w:lineRule="auto"/>
+    </w:pPr>
+  </w:style>
+  <w:style w:type="character" w:customStyle="1" w:styleId="RodapChar">
+    <w:name w:val="Rodapé Char"/>
+    <w:basedOn w:val="Fontepargpadro"/>
+    <w:link w:val="Rodap"/>
+    <w:uiPriority w:val="99"/>
+    <w:rsid w:val="007C64A2"/>
+  </w:style>
 </w:styles>
 </file>
 

</xml_diff>